<commit_message>
fix ken student id
</commit_message>
<xml_diff>
--- a/EIE4432 Interim Report.docx
+++ b/EIE4432 Interim Report.docx
@@ -179,7 +179,16 @@
                         <w:sz w:val="24"/>
                         <w:szCs w:val="24"/>
                       </w:rPr>
-                      <w:t>Ken Jiang 23012932X, Anson Yuen XXXXXXXXX</w:t>
+                      <w:t xml:space="preserve">Ken Jiang 23012932X, Anson Yuen </w:t>
+                    </w:r>
+                    <w:r>
+                      <w:rPr>
+                        <w:rFonts w:cstheme="minorHAnsi"/>
+                        <w:color w:val="2F5496" w:themeColor="accent1" w:themeShade="BF"/>
+                        <w:sz w:val="24"/>
+                        <w:szCs w:val="24"/>
+                      </w:rPr>
+                      <w:t>23012962X</w:t>
                     </w:r>
                   </w:p>
                 </w:tc>
@@ -1974,7 +1983,7 @@
     <w:charset w:val="00"/>
     <w:family w:val="modern"/>
     <w:pitch w:val="fixed"/>
-    <w:sig w:usb0="E00006FF" w:usb1="0000FCFF" w:usb2="00000001" w:usb3="00000000" w:csb0="0000019F" w:csb1="00000000"/>
+    <w:sig w:usb0="E10006FF" w:usb1="4000FCFF" w:usb2="00000009" w:usb3="00000000" w:csb0="0000019F" w:csb1="00000000"/>
   </w:font>
   <w:font w:name="Calibri Light">
     <w:panose1 w:val="020F0302020204030204"/>
@@ -2002,8 +2011,10 @@
   </w:compat>
   <w:rsids>
     <w:rsidRoot w:val="009F13CF"/>
+    <w:rsid w:val="00565BEF"/>
     <w:rsid w:val="009F13CF"/>
     <w:rsid w:val="00A418CD"/>
+    <w:rsid w:val="00EC6751"/>
   </w:rsids>
   <m:mathPr>
     <m:mathFont m:val="Cambria Math"/>

</xml_diff>